<commit_message>
change my ER diagram
</commit_message>
<xml_diff>
--- a/docs/HMS Prject Thesis.docx
+++ b/docs/HMS Prject Thesis.docx
@@ -2937,15 +2937,22 @@
         <w:t xml:space="preserve"> Ahmad FA20-BSE-016- Customer</w:t>
       </w:r>
     </w:p>
-    <w:p>
-      <w:bookmarkStart w:id="11" w:name="_GoBack"/>
-      <w:bookmarkEnd w:id="11"/>
-      <w:r>
+    <w:p/>
+    <w:p>
+      <w:pPr>
+        <w:rPr>
+          <w:lang w:val="en-GB"/>
+        </w:rPr>
+      </w:pPr>
+      <w:r>
+        <w:rPr>
+          <w:lang w:val="en-GB"/>
+        </w:rPr>
         <w:drawing>
-          <wp:inline distT="0" distB="0" distL="0" distR="0" wp14:anchorId="12F91794" wp14:editId="60051B35">
-            <wp:extent cx="5943600" cy="3862070"/>
+          <wp:inline distT="0" distB="0" distL="0" distR="0" wp14:anchorId="2C0A21DC" wp14:editId="38DCB371">
+            <wp:extent cx="5943600" cy="4127500"/>
             <wp:effectExtent l="0" t="0" r="0" b="0"/>
-            <wp:docPr id="4" name="Picture 4"/>
+            <wp:docPr id="5" name="Picture 5"/>
             <wp:cNvGraphicFramePr>
               <a:graphicFrameLocks xmlns:a="http://schemas.openxmlformats.org/drawingml/2006/main" noChangeAspect="1"/>
             </wp:cNvGraphicFramePr>
@@ -2965,7 +2972,7 @@
                   <pic:spPr>
                     <a:xfrm>
                       <a:off x="0" y="0"/>
-                      <a:ext cx="5943600" cy="3862070"/>
+                      <a:ext cx="5943600" cy="4127500"/>
                     </a:xfrm>
                     <a:prstGeom prst="rect">
                       <a:avLst/>
@@ -2977,13 +2984,8 @@
           </wp:inline>
         </w:drawing>
       </w:r>
-    </w:p>
-    <w:p>
-      <w:pPr>
-        <w:rPr>
-          <w:lang w:val="en-GB"/>
-        </w:rPr>
-      </w:pPr>
+      <w:bookmarkStart w:id="11" w:name="_GoBack"/>
+      <w:bookmarkEnd w:id="11"/>
     </w:p>
     <w:p/>
     <w:p>
@@ -5990,7 +5992,7 @@
 </file>
 
 <file path=customXml/itemProps1.xml><?xml version="1.0" encoding="utf-8"?>
-<ds:datastoreItem xmlns:ds="http://schemas.openxmlformats.org/officeDocument/2006/customXml" ds:itemID="{A29C0D1B-425C-4E26-ABC6-0FD0B90C061E}">
+<ds:datastoreItem xmlns:ds="http://schemas.openxmlformats.org/officeDocument/2006/customXml" ds:itemID="{5A7D9097-DE2C-4F38-807C-E1B818A16C77}">
   <ds:schemaRefs>
     <ds:schemaRef ds:uri="http://schemas.openxmlformats.org/officeDocument/2006/bibliography"/>
   </ds:schemaRefs>

</xml_diff>

<commit_message>
update customer Er diagram
</commit_message>
<xml_diff>
--- a/docs/HMS Prject Thesis.docx
+++ b/docs/HMS Prject Thesis.docx
@@ -2438,28 +2438,26 @@
           <w:shd w:val="clear" w:color="auto" w:fill="E9F7F7"/>
         </w:rPr>
       </w:pPr>
-      <w:bookmarkStart w:id="6" w:name="_GoBack"/>
+    </w:p>
+    <w:p>
+      <w:pPr>
+        <w:pStyle w:val="Heading2"/>
+        <w:rPr>
+          <w:rFonts w:asciiTheme="minorHAnsi" w:hAnsiTheme="minorHAnsi" w:cstheme="minorHAnsi"/>
+          <w:sz w:val="32"/>
+          <w:szCs w:val="32"/>
+        </w:rPr>
+      </w:pPr>
+      <w:bookmarkStart w:id="6" w:name="_Toc103671461"/>
+      <w:r>
+        <w:rPr>
+          <w:rFonts w:asciiTheme="minorHAnsi" w:hAnsiTheme="minorHAnsi" w:cstheme="minorHAnsi"/>
+          <w:sz w:val="32"/>
+          <w:szCs w:val="32"/>
+        </w:rPr>
+        <w:t>Examples</w:t>
+      </w:r>
       <w:bookmarkEnd w:id="6"/>
-    </w:p>
-    <w:p>
-      <w:pPr>
-        <w:pStyle w:val="Heading2"/>
-        <w:rPr>
-          <w:rFonts w:asciiTheme="minorHAnsi" w:hAnsiTheme="minorHAnsi" w:cstheme="minorHAnsi"/>
-          <w:sz w:val="32"/>
-          <w:szCs w:val="32"/>
-        </w:rPr>
-      </w:pPr>
-      <w:bookmarkStart w:id="7" w:name="_Toc103671461"/>
-      <w:r>
-        <w:rPr>
-          <w:rFonts w:asciiTheme="minorHAnsi" w:hAnsiTheme="minorHAnsi" w:cstheme="minorHAnsi"/>
-          <w:sz w:val="32"/>
-          <w:szCs w:val="32"/>
-        </w:rPr>
-        <w:t>Examples</w:t>
-      </w:r>
-      <w:bookmarkEnd w:id="7"/>
     </w:p>
     <w:p/>
     <w:p>
@@ -2471,7 +2469,7 @@
           <w:szCs w:val="28"/>
         </w:rPr>
       </w:pPr>
-      <w:bookmarkStart w:id="8" w:name="_Toc103671462"/>
+      <w:bookmarkStart w:id="7" w:name="_Toc103671462"/>
       <w:r>
         <w:rPr>
           <w:rFonts w:asciiTheme="minorHAnsi" w:hAnsiTheme="minorHAnsi" w:cstheme="minorHAnsi"/>
@@ -2480,7 +2478,7 @@
         </w:rPr>
         <w:t>Major user views for the DreamHome</w:t>
       </w:r>
-      <w:bookmarkEnd w:id="8"/>
+      <w:bookmarkEnd w:id="7"/>
     </w:p>
     <w:p/>
     <w:p>
@@ -2585,7 +2583,7 @@
           <w:szCs w:val="32"/>
         </w:rPr>
       </w:pPr>
-      <w:bookmarkStart w:id="9" w:name="_Toc103671463"/>
+      <w:bookmarkStart w:id="8" w:name="_Toc103671463"/>
       <w:r>
         <w:rPr>
           <w:rFonts w:asciiTheme="minorHAnsi" w:hAnsiTheme="minorHAnsi" w:cstheme="minorHAnsi"/>
@@ -2602,7 +2600,7 @@
         </w:rPr>
         <w:t>tems boundary for the DreamHome</w:t>
       </w:r>
-      <w:bookmarkEnd w:id="9"/>
+      <w:bookmarkEnd w:id="8"/>
     </w:p>
     <w:p>
       <w:pPr>
@@ -2741,7 +2739,7 @@
           <w:szCs w:val="36"/>
         </w:rPr>
       </w:pPr>
-      <w:bookmarkStart w:id="10" w:name="_Toc103671464"/>
+      <w:bookmarkStart w:id="9" w:name="_Toc103671464"/>
       <w:r>
         <w:rPr>
           <w:rFonts w:asciiTheme="minorHAnsi" w:hAnsiTheme="minorHAnsi" w:cstheme="minorHAnsi"/>
@@ -2775,38 +2773,38 @@
         </w:rPr>
         <w:t xml:space="preserve"> Conceptual Database Design</w:t>
       </w:r>
+      <w:bookmarkEnd w:id="9"/>
+    </w:p>
+    <w:p>
+      <w:pPr>
+        <w:rPr>
+          <w:rFonts w:asciiTheme="minorHAnsi" w:hAnsiTheme="minorHAnsi" w:cstheme="minorHAnsi"/>
+          <w:color w:val="666699"/>
+          <w:sz w:val="32"/>
+          <w:szCs w:val="32"/>
+          <w:shd w:val="clear" w:color="auto" w:fill="E9F7F7"/>
+        </w:rPr>
+      </w:pPr>
+    </w:p>
+    <w:p>
+      <w:pPr>
+        <w:pStyle w:val="Heading2"/>
+        <w:rPr>
+          <w:rFonts w:asciiTheme="minorHAnsi" w:hAnsiTheme="minorHAnsi" w:cstheme="minorHAnsi"/>
+          <w:sz w:val="32"/>
+          <w:szCs w:val="32"/>
+        </w:rPr>
+      </w:pPr>
+      <w:bookmarkStart w:id="10" w:name="_Toc103671465"/>
+      <w:r>
+        <w:rPr>
+          <w:rFonts w:asciiTheme="minorHAnsi" w:hAnsiTheme="minorHAnsi" w:cstheme="minorHAnsi"/>
+          <w:sz w:val="32"/>
+          <w:szCs w:val="32"/>
+        </w:rPr>
+        <w:t>ER Diagram</w:t>
+      </w:r>
       <w:bookmarkEnd w:id="10"/>
-    </w:p>
-    <w:p>
-      <w:pPr>
-        <w:rPr>
-          <w:rFonts w:asciiTheme="minorHAnsi" w:hAnsiTheme="minorHAnsi" w:cstheme="minorHAnsi"/>
-          <w:color w:val="666699"/>
-          <w:sz w:val="32"/>
-          <w:szCs w:val="32"/>
-          <w:shd w:val="clear" w:color="auto" w:fill="E9F7F7"/>
-        </w:rPr>
-      </w:pPr>
-    </w:p>
-    <w:p>
-      <w:pPr>
-        <w:pStyle w:val="Heading2"/>
-        <w:rPr>
-          <w:rFonts w:asciiTheme="minorHAnsi" w:hAnsiTheme="minorHAnsi" w:cstheme="minorHAnsi"/>
-          <w:sz w:val="32"/>
-          <w:szCs w:val="32"/>
-        </w:rPr>
-      </w:pPr>
-      <w:bookmarkStart w:id="11" w:name="_Toc103671465"/>
-      <w:r>
-        <w:rPr>
-          <w:rFonts w:asciiTheme="minorHAnsi" w:hAnsiTheme="minorHAnsi" w:cstheme="minorHAnsi"/>
-          <w:sz w:val="32"/>
-          <w:szCs w:val="32"/>
-        </w:rPr>
-        <w:t>ER Diagram</w:t>
-      </w:r>
-      <w:bookmarkEnd w:id="11"/>
     </w:p>
     <w:p>
       <w:r>
@@ -2839,14 +2837,13 @@
       </w:pPr>
       <w:r>
         <w:rPr>
-          <w:noProof/>
-          <w:lang w:val="en-GB" w:eastAsia="en-GB"/>
+          <w:lang w:val="en-GB"/>
         </w:rPr>
         <w:drawing>
-          <wp:inline distT="0" distB="0" distL="0" distR="0" wp14:anchorId="51DE2646" wp14:editId="526F35FA">
-            <wp:extent cx="5943600" cy="4306570"/>
+          <wp:inline distT="0" distB="0" distL="0" distR="0" wp14:anchorId="1BF7EE2A" wp14:editId="4B02F861">
+            <wp:extent cx="5943600" cy="4037965"/>
             <wp:effectExtent l="0" t="0" r="0" b="0"/>
-            <wp:docPr id="4" name="Picture 4"/>
+            <wp:docPr id="7" name="Picture 7"/>
             <wp:cNvGraphicFramePr>
               <a:graphicFrameLocks xmlns:a="http://schemas.openxmlformats.org/drawingml/2006/main" noChangeAspect="1"/>
             </wp:cNvGraphicFramePr>
@@ -2866,7 +2863,7 @@
                   <pic:spPr>
                     <a:xfrm>
                       <a:off x="0" y="0"/>
-                      <a:ext cx="5943600" cy="4306570"/>
+                      <a:ext cx="5943600" cy="4037965"/>
                     </a:xfrm>
                     <a:prstGeom prst="rect">
                       <a:avLst/>
@@ -2878,6 +2875,8 @@
           </wp:inline>
         </w:drawing>
       </w:r>
+      <w:bookmarkStart w:id="11" w:name="_GoBack"/>
+      <w:bookmarkEnd w:id="11"/>
     </w:p>
     <w:p/>
     <w:p/>
@@ -6024,7 +6023,7 @@
 </file>
 
 <file path=customXml/itemProps1.xml><?xml version="1.0" encoding="utf-8"?>
-<ds:datastoreItem xmlns:ds="http://schemas.openxmlformats.org/officeDocument/2006/customXml" ds:itemID="{EE14ED08-975C-4A5C-8677-FF0ABB2BFF92}">
+<ds:datastoreItem xmlns:ds="http://schemas.openxmlformats.org/officeDocument/2006/customXml" ds:itemID="{F996CCD8-EB28-4F27-96BA-CDFDB7F0674B}">
   <ds:schemaRefs>
     <ds:schemaRef ds:uri="http://schemas.openxmlformats.org/officeDocument/2006/bibliography"/>
   </ds:schemaRefs>

</xml_diff>

<commit_message>
5 systems are url are added
</commit_message>
<xml_diff>
--- a/docs/HMS Prject Thesis.docx
+++ b/docs/HMS Prject Thesis.docx
@@ -2837,7 +2837,8 @@
       </w:pPr>
       <w:r>
         <w:rPr>
-          <w:lang w:val="en-GB"/>
+          <w:noProof/>
+          <w:lang w:val="en-GB" w:eastAsia="en-GB"/>
         </w:rPr>
         <w:drawing>
           <wp:inline distT="0" distB="0" distL="0" distR="0" wp14:anchorId="1BF7EE2A" wp14:editId="4B02F861">
@@ -2875,8 +2876,6 @@
           </wp:inline>
         </w:drawing>
       </w:r>
-      <w:bookmarkStart w:id="11" w:name="_GoBack"/>
-      <w:bookmarkEnd w:id="11"/>
     </w:p>
     <w:p/>
     <w:p/>
@@ -3028,7 +3027,7 @@
           <w:szCs w:val="32"/>
         </w:rPr>
       </w:pPr>
-      <w:bookmarkStart w:id="12" w:name="_Toc103671466"/>
+      <w:bookmarkStart w:id="11" w:name="_Toc103671466"/>
       <w:r>
         <w:rPr>
           <w:rFonts w:asciiTheme="minorHAnsi" w:hAnsiTheme="minorHAnsi" w:cstheme="minorHAnsi"/>
@@ -3037,7 +3036,7 @@
         </w:rPr>
         <w:t>EER Diagram</w:t>
       </w:r>
-      <w:bookmarkEnd w:id="12"/>
+      <w:bookmarkEnd w:id="11"/>
     </w:p>
     <w:p>
       <w:pPr>
@@ -3084,7 +3083,7 @@
           <w:szCs w:val="36"/>
         </w:rPr>
       </w:pPr>
-      <w:bookmarkStart w:id="13" w:name="_Toc103671467"/>
+      <w:bookmarkStart w:id="12" w:name="_Toc103671467"/>
       <w:r>
         <w:rPr>
           <w:rFonts w:asciiTheme="minorHAnsi" w:hAnsiTheme="minorHAnsi" w:cstheme="minorHAnsi"/>
@@ -3118,7 +3117,7 @@
         </w:rPr>
         <w:t xml:space="preserve"> Application Design</w:t>
       </w:r>
-      <w:bookmarkEnd w:id="13"/>
+      <w:bookmarkEnd w:id="12"/>
       <w:r>
         <w:rPr>
           <w:rFonts w:asciiTheme="minorHAnsi" w:hAnsiTheme="minorHAnsi" w:cstheme="minorHAnsi"/>
@@ -3152,7 +3151,7 @@
           <w:szCs w:val="32"/>
         </w:rPr>
       </w:pPr>
-      <w:bookmarkStart w:id="14" w:name="_Toc103671468"/>
+      <w:bookmarkStart w:id="13" w:name="_Toc103671468"/>
       <w:r>
         <w:rPr>
           <w:rFonts w:asciiTheme="minorHAnsi" w:hAnsiTheme="minorHAnsi" w:cstheme="minorHAnsi"/>
@@ -3161,7 +3160,7 @@
         </w:rPr>
         <w:t>User Interface</w:t>
       </w:r>
-      <w:bookmarkEnd w:id="14"/>
+      <w:bookmarkEnd w:id="13"/>
     </w:p>
     <w:p>
       <w:pPr>
@@ -3195,7 +3194,7 @@
           <w:szCs w:val="28"/>
         </w:rPr>
       </w:pPr>
-      <w:bookmarkStart w:id="15" w:name="_Toc103671469"/>
+      <w:bookmarkStart w:id="14" w:name="_Toc103671469"/>
       <w:r>
         <w:rPr>
           <w:rFonts w:asciiTheme="minorHAnsi" w:hAnsiTheme="minorHAnsi" w:cstheme="minorHAnsi"/>
@@ -3205,7 +3204,7 @@
         </w:rPr>
         <w:t>User Interface Design Guidelines</w:t>
       </w:r>
-      <w:bookmarkEnd w:id="15"/>
+      <w:bookmarkEnd w:id="14"/>
     </w:p>
     <w:p>
       <w:pPr>
@@ -3469,7 +3468,7 @@
           <w:szCs w:val="28"/>
         </w:rPr>
       </w:pPr>
-      <w:bookmarkStart w:id="16" w:name="_Toc103671470"/>
+      <w:bookmarkStart w:id="15" w:name="_Toc103671470"/>
       <w:r>
         <w:rPr>
           <w:rFonts w:asciiTheme="minorHAnsi" w:hAnsiTheme="minorHAnsi" w:cstheme="minorHAnsi"/>
@@ -3479,12 +3478,131 @@
         </w:rPr>
         <w:t>References with Pros and Cons:</w:t>
       </w:r>
+      <w:bookmarkEnd w:id="15"/>
+    </w:p>
+    <w:p>
+      <w:r>
+        <w:t>System 1:</w:t>
+      </w:r>
+      <w:r>
+        <w:t xml:space="preserve"> </w:t>
+      </w:r>
+      <w:hyperlink r:id="rId13" w:history="1">
+        <w:r>
+          <w:rPr>
+            <w:rStyle w:val="Hyperlink"/>
+          </w:rPr>
+          <w:t>https://www.cheetay.pk/</w:t>
+        </w:r>
+      </w:hyperlink>
+    </w:p>
+    <w:p>
+      <w:r>
+        <w:t>Pros</w:t>
+      </w:r>
+    </w:p>
+    <w:p>
+      <w:r>
+        <w:t>Cons:</w:t>
+      </w:r>
+    </w:p>
+    <w:p/>
+    <w:p>
+      <w:r>
+        <w:t xml:space="preserve">System 2: </w:t>
+      </w:r>
+      <w:hyperlink r:id="rId14" w:history="1">
+        <w:r>
+          <w:rPr>
+            <w:rStyle w:val="Hyperlink"/>
+          </w:rPr>
+          <w:t>https://www.supermeal.pk/</w:t>
+        </w:r>
+      </w:hyperlink>
+    </w:p>
+    <w:p>
+      <w:r>
+        <w:t>Pros</w:t>
+      </w:r>
+    </w:p>
+    <w:p>
+      <w:r>
+        <w:t>Cons:</w:t>
+      </w:r>
+    </w:p>
+    <w:p/>
+    <w:p>
+      <w:r>
+        <w:t>System 3</w:t>
+      </w:r>
+      <w:r>
+        <w:t>:</w:t>
+      </w:r>
+      <w:hyperlink r:id="rId15" w:history="1">
+        <w:r>
+          <w:rPr>
+            <w:rStyle w:val="Hyperlink"/>
+          </w:rPr>
+          <w:t>https://www.careem.com/en-ae/careem-now/</w:t>
+        </w:r>
+      </w:hyperlink>
+    </w:p>
+    <w:p>
+      <w:r>
+        <w:t>Pros</w:t>
+      </w:r>
+    </w:p>
+    <w:p>
+      <w:r>
+        <w:t>Cons:</w:t>
+      </w:r>
+    </w:p>
+    <w:p/>
+    <w:p>
+      <w:r>
+        <w:t>System 4</w:t>
+      </w:r>
+      <w:r>
+        <w:t>:</w:t>
+      </w:r>
+      <w:hyperlink r:id="rId16" w:history="1">
+        <w:r>
+          <w:rPr>
+            <w:rStyle w:val="Hyperlink"/>
+          </w:rPr>
+          <w:t>https://www.zomato.com/</w:t>
+        </w:r>
+      </w:hyperlink>
+    </w:p>
+    <w:p>
+      <w:r>
+        <w:t>Pros</w:t>
+      </w:r>
+    </w:p>
+    <w:p>
+      <w:r>
+        <w:lastRenderedPageBreak/>
+        <w:t>Cons:</w:t>
+      </w:r>
+      <w:bookmarkStart w:id="16" w:name="_GoBack"/>
       <w:bookmarkEnd w:id="16"/>
     </w:p>
-    <w:p>
-      <w:r>
-        <w:t>System 1: URL</w:t>
-      </w:r>
+    <w:p/>
+    <w:p>
+      <w:r>
+        <w:t>System 5</w:t>
+      </w:r>
+      <w:r>
+        <w:t>:</w:t>
+      </w:r>
+      <w:hyperlink r:id="rId17" w:history="1">
+        <w:r>
+          <w:rPr>
+            <w:rStyle w:val="Hyperlink"/>
+          </w:rPr>
+          <w:t>https://www.dominos.com/index.intl.html</w:t>
+        </w:r>
+      </w:hyperlink>
     </w:p>
     <w:p>
       <w:r>
@@ -3497,11 +3615,8 @@
       </w:r>
     </w:p>
     <w:p/>
-    <w:p>
-      <w:r>
-        <w:t>System 2: URL</w:t>
-      </w:r>
-    </w:p>
+    <w:p/>
+    <w:p/>
     <w:p>
       <w:r>
         <w:t>….</w:t>
@@ -3606,7 +3721,6 @@
           <w:szCs w:val="32"/>
           <w:shd w:val="clear" w:color="auto" w:fill="E9F7F7"/>
         </w:rPr>
-        <w:lastRenderedPageBreak/>
         <w:t>Step 3: What information would you like to show to the user on First screen. Every group member will have to contribute the relevant information into the home screen and justify the reason.</w:t>
       </w:r>
     </w:p>
@@ -6023,7 +6137,7 @@
 </file>
 
 <file path=customXml/itemProps1.xml><?xml version="1.0" encoding="utf-8"?>
-<ds:datastoreItem xmlns:ds="http://schemas.openxmlformats.org/officeDocument/2006/customXml" ds:itemID="{F996CCD8-EB28-4F27-96BA-CDFDB7F0674B}">
+<ds:datastoreItem xmlns:ds="http://schemas.openxmlformats.org/officeDocument/2006/customXml" ds:itemID="{92002FD3-B282-46ED-8600-BEA1B48DB53A}">
   <ds:schemaRefs>
     <ds:schemaRef ds:uri="http://schemas.openxmlformats.org/officeDocument/2006/bibliography"/>
   </ds:schemaRefs>

</xml_diff>

<commit_message>
added 5 related system with pros and cons
</commit_message>
<xml_diff>
--- a/docs/HMS Prject Thesis.docx
+++ b/docs/HMS Prject Thesis.docx
@@ -3471,6 +3471,9 @@
       <w:r>
         <w:t>Pros</w:t>
       </w:r>
+      <w:r>
+        <w:t>: It tracks users’ location</w:t>
+      </w:r>
     </w:p>
     <w:p>
       <w:r>
@@ -3479,8 +3482,9 @@
       <w:r>
         <w:t xml:space="preserve"> </w:t>
       </w:r>
-      <w:bookmarkStart w:id="16" w:name="_GoBack"/>
-      <w:bookmarkEnd w:id="16"/>
+      <w:r>
+        <w:t>It does not list down all food items on its landing page</w:t>
+      </w:r>
     </w:p>
     <w:p/>
     <w:p>
@@ -3495,7 +3499,19 @@
           <w:rPr>
             <w:rStyle w:val="Hyperlink"/>
           </w:rPr>
-          <w:t>https://www.careem.com/en-ae/careem-now/</w:t>
+          <w:t>https://www.care</w:t>
+        </w:r>
+        <w:r>
+          <w:rPr>
+            <w:rStyle w:val="Hyperlink"/>
+          </w:rPr>
+          <w:t>e</w:t>
+        </w:r>
+        <w:r>
+          <w:rPr>
+            <w:rStyle w:val="Hyperlink"/>
+          </w:rPr>
+          <w:t>m.com/en-ae/careem-now/</w:t>
         </w:r>
       </w:hyperlink>
     </w:p>
@@ -3503,10 +3519,16 @@
       <w:r>
         <w:t>Pros</w:t>
       </w:r>
+      <w:r>
+        <w:t>: different food ordering sections for different types of users</w:t>
+      </w:r>
     </w:p>
     <w:p>
       <w:r>
         <w:t>Cons:</w:t>
+      </w:r>
+      <w:r>
+        <w:t xml:space="preserve"> unnecessary information</w:t>
       </w:r>
     </w:p>
     <w:p/>
@@ -3522,7 +3544,19 @@
           <w:rPr>
             <w:rStyle w:val="Hyperlink"/>
           </w:rPr>
-          <w:t>https://www.zomato.com/</w:t>
+          <w:t>https://www.zom</w:t>
+        </w:r>
+        <w:r>
+          <w:rPr>
+            <w:rStyle w:val="Hyperlink"/>
+          </w:rPr>
+          <w:t>a</w:t>
+        </w:r>
+        <w:r>
+          <w:rPr>
+            <w:rStyle w:val="Hyperlink"/>
+          </w:rPr>
+          <w:t>to.com/</w:t>
         </w:r>
       </w:hyperlink>
     </w:p>
@@ -3530,10 +3564,19 @@
       <w:r>
         <w:t>Pros</w:t>
       </w:r>
+      <w:r>
+        <w:t>: user can easil</w:t>
+      </w:r>
+      <w:r>
+        <w:t>y search for restaurant, cuisine or a dish</w:t>
+      </w:r>
     </w:p>
     <w:p>
       <w:r>
         <w:t>Cons:</w:t>
+      </w:r>
+      <w:r>
+        <w:t xml:space="preserve"> This website does not trace users’ location automatically</w:t>
       </w:r>
     </w:p>
     <w:p/>
@@ -3561,13 +3604,19 @@
         <w:lastRenderedPageBreak/>
         <w:t>Pros</w:t>
       </w:r>
+      <w:r>
+        <w:t>: different sections for ordering food, groceries, medicines etc.</w:t>
+      </w:r>
     </w:p>
     <w:p>
       <w:r>
         <w:t>Cons:</w:t>
       </w:r>
       <w:r>
-        <w:t xml:space="preserve"> The application doesn’t give you correct delivery time</w:t>
+        <w:t xml:space="preserve"> </w:t>
+      </w:r>
+      <w:r>
+        <w:t>Ambiguous information on the landing page</w:t>
       </w:r>
       <w:r>
         <w:t>.</w:t>
@@ -3595,10 +3644,21 @@
       <w:r>
         <w:t>Pros</w:t>
       </w:r>
+      <w:r>
+        <w:t>: This website has a lot of options on its interface e.g. It asks users whether they are starting their order by delivery or carryout.</w:t>
+      </w:r>
+      <w:bookmarkStart w:id="16" w:name="_GoBack"/>
+      <w:bookmarkEnd w:id="16"/>
+      <w:r>
+        <w:t xml:space="preserve">  </w:t>
+      </w:r>
     </w:p>
     <w:p>
       <w:r>
         <w:t>Cons:</w:t>
+      </w:r>
+      <w:r>
+        <w:t xml:space="preserve"> This website has also listed down the countries names in which their services are not available </w:t>
       </w:r>
     </w:p>
     <w:p/>
@@ -5819,6 +5879,18 @@
       <w:u w:val="single"/>
     </w:rPr>
   </w:style>
+  <w:style w:type="character" w:styleId="FollowedHyperlink">
+    <w:name w:val="FollowedHyperlink"/>
+    <w:basedOn w:val="DefaultParagraphFont"/>
+    <w:uiPriority w:val="99"/>
+    <w:semiHidden/>
+    <w:unhideWhenUsed/>
+    <w:rsid w:val="007E2FF8"/>
+    <w:rPr>
+      <w:color w:val="800080" w:themeColor="followedHyperlink"/>
+      <w:u w:val="single"/>
+    </w:rPr>
+  </w:style>
 </w:styles>
 </file>
 
@@ -6110,7 +6182,7 @@
 </file>
 
 <file path=customXml/itemProps1.xml><?xml version="1.0" encoding="utf-8"?>
-<ds:datastoreItem xmlns:ds="http://schemas.openxmlformats.org/officeDocument/2006/customXml" ds:itemID="{8CC2C6FC-4D0A-415C-8D75-5CB746713588}">
+<ds:datastoreItem xmlns:ds="http://schemas.openxmlformats.org/officeDocument/2006/customXml" ds:itemID="{469226C6-AC51-48B7-825B-1E5205C58C05}">
   <ds:schemaRefs>
     <ds:schemaRef ds:uri="http://schemas.openxmlformats.org/officeDocument/2006/bibliography"/>
   </ds:schemaRefs>

</xml_diff>

<commit_message>
correct the name f project
</commit_message>
<xml_diff>
--- a/docs/HMS Prject Thesis.docx
+++ b/docs/HMS Prject Thesis.docx
@@ -1,6 +1,6 @@
 
 <file path=word/document.xml><?xml version="1.0" encoding="utf-8"?>
-<w:document xmlns:wpc="http://schemas.microsoft.com/office/word/2010/wordprocessingCanvas" xmlns:cx="http://schemas.microsoft.com/office/drawing/2014/chartex" xmlns:cx1="http://schemas.microsoft.com/office/drawing/2015/9/8/chartex" xmlns:mc="http://schemas.openxmlformats.org/markup-compatibility/2006" xmlns:o="urn:schemas-microsoft-com:office:office" xmlns:r="http://schemas.openxmlformats.org/officeDocument/2006/relationships" xmlns:m="http://schemas.openxmlformats.org/officeDocument/2006/math" xmlns:v="urn:schemas-microsoft-com:vml" xmlns:wp14="http://schemas.microsoft.com/office/word/2010/wordprocessingDrawing" xmlns:wp="http://schemas.openxmlformats.org/drawingml/2006/wordprocessingDrawing" xmlns:w10="urn:schemas-microsoft-com:office:word" xmlns:w="http://schemas.openxmlformats.org/wordprocessingml/2006/main" xmlns:w14="http://schemas.microsoft.com/office/word/2010/wordml" xmlns:w15="http://schemas.microsoft.com/office/word/2012/wordml" xmlns:w16se="http://schemas.microsoft.com/office/word/2015/wordml/symex" xmlns:wpg="http://schemas.microsoft.com/office/word/2010/wordprocessingGroup" xmlns:wpi="http://schemas.microsoft.com/office/word/2010/wordprocessingInk" xmlns:wne="http://schemas.microsoft.com/office/word/2006/wordml" xmlns:wps="http://schemas.microsoft.com/office/word/2010/wordprocessingShape" mc:Ignorable="w14 w15 w16se wp14">
+<w:document xmlns:wpc="http://schemas.microsoft.com/office/word/2010/wordprocessingCanvas" xmlns:mc="http://schemas.openxmlformats.org/markup-compatibility/2006" xmlns:o="urn:schemas-microsoft-com:office:office" xmlns:r="http://schemas.openxmlformats.org/officeDocument/2006/relationships" xmlns:m="http://schemas.openxmlformats.org/officeDocument/2006/math" xmlns:v="urn:schemas-microsoft-com:vml" xmlns:wp14="http://schemas.microsoft.com/office/word/2010/wordprocessingDrawing" xmlns:wp="http://schemas.openxmlformats.org/drawingml/2006/wordprocessingDrawing" xmlns:w10="urn:schemas-microsoft-com:office:word" xmlns:w="http://schemas.openxmlformats.org/wordprocessingml/2006/main" xmlns:w14="http://schemas.microsoft.com/office/word/2010/wordml" xmlns:w15="http://schemas.microsoft.com/office/word/2012/wordml" xmlns:wpg="http://schemas.microsoft.com/office/word/2010/wordprocessingGroup" xmlns:wpi="http://schemas.microsoft.com/office/word/2010/wordprocessingInk" xmlns:wne="http://schemas.microsoft.com/office/word/2006/wordml" xmlns:wps="http://schemas.microsoft.com/office/word/2010/wordprocessingShape" mc:Ignorable="w14 w15 wp14">
   <w:body>
     <w:p>
       <w:pPr>
@@ -76,7 +76,6 @@
           <w:b/>
           <w:noProof/>
           <w:sz w:val="48"/>
-          <w:lang w:val="en-GB" w:eastAsia="en-GB"/>
         </w:rPr>
         <w:drawing>
           <wp:inline distT="0" distB="0" distL="0" distR="0" wp14:anchorId="49D8F10E" wp14:editId="22A47C7B">
@@ -225,8 +224,10 @@
           <w:sz w:val="40"/>
           <w:szCs w:val="42"/>
         </w:rPr>
-        <w:t>&lt;Home Delivery System</w:t>
-      </w:r>
+        <w:t>&lt;Food</w:t>
+      </w:r>
+      <w:bookmarkStart w:id="0" w:name="_GoBack"/>
+      <w:bookmarkEnd w:id="0"/>
       <w:r>
         <w:rPr>
           <w:rFonts w:asciiTheme="minorHAnsi" w:hAnsiTheme="minorHAnsi" w:cstheme="minorHAnsi"/>
@@ -234,6 +235,15 @@
           <w:sz w:val="40"/>
           <w:szCs w:val="42"/>
         </w:rPr>
+        <w:t xml:space="preserve"> Delivery System</w:t>
+      </w:r>
+      <w:r>
+        <w:rPr>
+          <w:rFonts w:asciiTheme="minorHAnsi" w:hAnsiTheme="minorHAnsi" w:cstheme="minorHAnsi"/>
+          <w:b/>
+          <w:sz w:val="40"/>
+          <w:szCs w:val="42"/>
+        </w:rPr>
         <w:t>&gt;</w:t>
       </w:r>
     </w:p>
@@ -343,8 +353,9 @@
           <w:sz w:val="30"/>
           <w:szCs w:val="32"/>
         </w:rPr>
-        <w:t>6 Zeeshan Ahmad</w:t>
-      </w:r>
+        <w:t xml:space="preserve">6 </w:t>
+      </w:r>
+      <w:proofErr w:type="spellStart"/>
       <w:r>
         <w:rPr>
           <w:rFonts w:asciiTheme="minorHAnsi" w:hAnsiTheme="minorHAnsi" w:cstheme="minorHAnsi"/>
@@ -352,8 +363,9 @@
           <w:sz w:val="30"/>
           <w:szCs w:val="32"/>
         </w:rPr>
-        <w:t xml:space="preserve"> </w:t>
-      </w:r>
+        <w:t>Zeeshan</w:t>
+      </w:r>
+      <w:proofErr w:type="spellEnd"/>
       <w:r>
         <w:rPr>
           <w:rFonts w:asciiTheme="minorHAnsi" w:hAnsiTheme="minorHAnsi" w:cstheme="minorHAnsi"/>
@@ -361,7 +373,7 @@
           <w:sz w:val="30"/>
           <w:szCs w:val="32"/>
         </w:rPr>
-        <w:t xml:space="preserve">  </w:t>
+        <w:t xml:space="preserve"> Ahmad</w:t>
       </w:r>
       <w:r>
         <w:rPr>
@@ -370,18 +382,17 @@
           <w:sz w:val="30"/>
           <w:szCs w:val="32"/>
         </w:rPr>
-        <w:t>(Group Leader)</w:t>
-      </w:r>
-    </w:p>
-    <w:p>
-      <w:pPr>
+        <w:t xml:space="preserve"> </w:t>
+      </w:r>
+      <w:r>
         <w:rPr>
           <w:rFonts w:asciiTheme="minorHAnsi" w:hAnsiTheme="minorHAnsi" w:cstheme="minorHAnsi"/>
           <w:b/>
           <w:sz w:val="30"/>
           <w:szCs w:val="32"/>
         </w:rPr>
-      </w:pPr>
+        <w:t xml:space="preserve">  </w:t>
+      </w:r>
       <w:r>
         <w:rPr>
           <w:rFonts w:asciiTheme="minorHAnsi" w:hAnsiTheme="minorHAnsi" w:cstheme="minorHAnsi"/>
@@ -389,7 +400,7 @@
           <w:sz w:val="30"/>
           <w:szCs w:val="32"/>
         </w:rPr>
-        <w:t xml:space="preserve">                                            FA20-BSE-009 Nabil</w:t>
+        <w:t>(Group Leader)</w:t>
       </w:r>
     </w:p>
     <w:p>
@@ -408,17 +419,18 @@
           <w:sz w:val="30"/>
           <w:szCs w:val="32"/>
         </w:rPr>
-        <w:t xml:space="preserve">                                            FA20-BSE-031 Muhammad H</w:t>
-      </w:r>
-      <w:r>
+        <w:t xml:space="preserve">                                            FA20-BSE-009 Nabil</w:t>
+      </w:r>
+    </w:p>
+    <w:p>
+      <w:pPr>
         <w:rPr>
           <w:rFonts w:asciiTheme="minorHAnsi" w:hAnsiTheme="minorHAnsi" w:cstheme="minorHAnsi"/>
           <w:b/>
           <w:sz w:val="30"/>
           <w:szCs w:val="32"/>
         </w:rPr>
-        <w:t>a</w:t>
-      </w:r>
+      </w:pPr>
       <w:r>
         <w:rPr>
           <w:rFonts w:asciiTheme="minorHAnsi" w:hAnsiTheme="minorHAnsi" w:cstheme="minorHAnsi"/>
@@ -426,18 +438,17 @@
           <w:sz w:val="30"/>
           <w:szCs w:val="32"/>
         </w:rPr>
-        <w:t>mmad</w:t>
-      </w:r>
-    </w:p>
-    <w:p>
-      <w:pPr>
+        <w:t xml:space="preserve">                                            FA20-BSE-031 Muhammad H</w:t>
+      </w:r>
+      <w:r>
         <w:rPr>
           <w:rFonts w:asciiTheme="minorHAnsi" w:hAnsiTheme="minorHAnsi" w:cstheme="minorHAnsi"/>
           <w:b/>
           <w:sz w:val="30"/>
           <w:szCs w:val="32"/>
         </w:rPr>
-      </w:pPr>
+        <w:t>a</w:t>
+      </w:r>
       <w:r>
         <w:rPr>
           <w:rFonts w:asciiTheme="minorHAnsi" w:hAnsiTheme="minorHAnsi" w:cstheme="minorHAnsi"/>
@@ -445,7 +456,46 @@
           <w:sz w:val="30"/>
           <w:szCs w:val="32"/>
         </w:rPr>
-        <w:t xml:space="preserve">                                            FA20-BSE-011 Sadat Mumtaz khan</w:t>
+        <w:t>mmad</w:t>
+      </w:r>
+    </w:p>
+    <w:p>
+      <w:pPr>
+        <w:rPr>
+          <w:rFonts w:asciiTheme="minorHAnsi" w:hAnsiTheme="minorHAnsi" w:cstheme="minorHAnsi"/>
+          <w:b/>
+          <w:sz w:val="30"/>
+          <w:szCs w:val="32"/>
+        </w:rPr>
+      </w:pPr>
+      <w:r>
+        <w:rPr>
+          <w:rFonts w:asciiTheme="minorHAnsi" w:hAnsiTheme="minorHAnsi" w:cstheme="minorHAnsi"/>
+          <w:b/>
+          <w:sz w:val="30"/>
+          <w:szCs w:val="32"/>
+        </w:rPr>
+        <w:t xml:space="preserve">                                            FA20-BSE-011 Sadat </w:t>
+      </w:r>
+      <w:proofErr w:type="spellStart"/>
+      <w:r>
+        <w:rPr>
+          <w:rFonts w:asciiTheme="minorHAnsi" w:hAnsiTheme="minorHAnsi" w:cstheme="minorHAnsi"/>
+          <w:b/>
+          <w:sz w:val="30"/>
+          <w:szCs w:val="32"/>
+        </w:rPr>
+        <w:t>Mumtaz</w:t>
+      </w:r>
+      <w:proofErr w:type="spellEnd"/>
+      <w:r>
+        <w:rPr>
+          <w:rFonts w:asciiTheme="minorHAnsi" w:hAnsiTheme="minorHAnsi" w:cstheme="minorHAnsi"/>
+          <w:b/>
+          <w:sz w:val="30"/>
+          <w:szCs w:val="32"/>
+        </w:rPr>
+        <w:t xml:space="preserve"> khan</w:t>
       </w:r>
     </w:p>
     <w:p>
@@ -1729,7 +1779,7 @@
           <w:szCs w:val="36"/>
         </w:rPr>
       </w:pPr>
-      <w:bookmarkStart w:id="0" w:name="_Toc103671454"/>
+      <w:bookmarkStart w:id="1" w:name="_Toc103671454"/>
       <w:r>
         <w:rPr>
           <w:rFonts w:asciiTheme="minorHAnsi" w:hAnsiTheme="minorHAnsi" w:cstheme="minorHAnsi"/>
@@ -1739,7 +1789,7 @@
         <w:lastRenderedPageBreak/>
         <w:t>CHAPTER 1 – Mission Statement and Objectives</w:t>
       </w:r>
-      <w:bookmarkEnd w:id="0"/>
+      <w:bookmarkEnd w:id="1"/>
     </w:p>
     <w:p>
       <w:pPr>
@@ -1761,7 +1811,7 @@
           <w:szCs w:val="32"/>
         </w:rPr>
       </w:pPr>
-      <w:bookmarkStart w:id="1" w:name="_Toc103671455"/>
+      <w:bookmarkStart w:id="2" w:name="_Toc103671455"/>
       <w:r>
         <w:rPr>
           <w:rFonts w:asciiTheme="minorHAnsi" w:hAnsiTheme="minorHAnsi" w:cstheme="minorHAnsi"/>
@@ -1770,14 +1820,12 @@
         </w:rPr>
         <w:t>Mission Statement</w:t>
       </w:r>
-      <w:bookmarkEnd w:id="1"/>
+      <w:bookmarkEnd w:id="2"/>
     </w:p>
     <w:p>
       <w:r>
         <w:t>The purpose of home delivery system is to deliver food to customers and order food for the customers by the system and customer can give order by their choice. They will have their food delivered to them by the drivers and drivers can be set.</w:t>
       </w:r>
-      <w:bookmarkStart w:id="2" w:name="_GoBack"/>
-      <w:bookmarkEnd w:id="2"/>
     </w:p>
     <w:p>
       <w:pPr>
@@ -1841,7 +1889,15 @@
     </w:p>
     <w:p>
       <w:r>
-        <w:t>Mission objectives (for DreamHome)</w:t>
+        <w:t xml:space="preserve">Mission objectives (for </w:t>
+      </w:r>
+      <w:proofErr w:type="spellStart"/>
+      <w:r>
+        <w:t>DreamHome</w:t>
+      </w:r>
+      <w:proofErr w:type="spellEnd"/>
+      <w:r>
+        <w:t>)</w:t>
       </w:r>
     </w:p>
     <w:p>
@@ -1857,7 +1913,6 @@
       <w:r>
         <w:rPr>
           <w:noProof/>
-          <w:lang w:val="en-GB" w:eastAsia="en-GB"/>
         </w:rPr>
         <w:drawing>
           <wp:inline distT="0" distB="0" distL="0" distR="0" wp14:anchorId="1B483EB9" wp14:editId="3D9AEFFC">
@@ -1930,7 +1985,14 @@
         <w:rPr>
           <w:rFonts w:asciiTheme="minorHAnsi" w:hAnsiTheme="minorHAnsi" w:cstheme="minorHAnsi"/>
         </w:rPr>
-        <w:t xml:space="preserve">group member will have to explicitly mentioned their identified mission objectives </w:t>
+        <w:t xml:space="preserve">group member will have to explicitly mentioned their identified mission </w:t>
+      </w:r>
+      <w:proofErr w:type="gramStart"/>
+      <w:r>
+        <w:rPr>
+          <w:rFonts w:asciiTheme="minorHAnsi" w:hAnsiTheme="minorHAnsi" w:cstheme="minorHAnsi"/>
+        </w:rPr>
+        <w:t xml:space="preserve">objectives </w:t>
       </w:r>
       <w:r>
         <w:rPr>
@@ -1942,7 +2004,14 @@
         <w:rPr>
           <w:rFonts w:asciiTheme="minorHAnsi" w:hAnsiTheme="minorHAnsi" w:cstheme="minorHAnsi"/>
         </w:rPr>
-        <w:t xml:space="preserve">of the assigned module as below: </w:t>
+        <w:t>of</w:t>
+      </w:r>
+      <w:proofErr w:type="gramEnd"/>
+      <w:r>
+        <w:rPr>
+          <w:rFonts w:asciiTheme="minorHAnsi" w:hAnsiTheme="minorHAnsi" w:cstheme="minorHAnsi"/>
+        </w:rPr>
+        <w:t xml:space="preserve"> the assigned module as below: </w:t>
       </w:r>
     </w:p>
     <w:p>
@@ -1970,7 +2039,23 @@
           <w:sz w:val="28"/>
           <w:szCs w:val="28"/>
         </w:rPr>
-        <w:t xml:space="preserve">     Zeeshan Ahmad FA20-BSE-016</w:t>
+        <w:t xml:space="preserve">     </w:t>
+      </w:r>
+      <w:proofErr w:type="spellStart"/>
+      <w:r>
+        <w:rPr>
+          <w:sz w:val="28"/>
+          <w:szCs w:val="28"/>
+        </w:rPr>
+        <w:t>Zeeshan</w:t>
+      </w:r>
+      <w:proofErr w:type="spellEnd"/>
+      <w:r>
+        <w:rPr>
+          <w:sz w:val="28"/>
+          <w:szCs w:val="28"/>
+        </w:rPr>
+        <w:t xml:space="preserve"> Ahmad FA20-BSE-016</w:t>
       </w:r>
       <w:r>
         <w:rPr>
@@ -2060,7 +2145,15 @@
         </w:numPr>
       </w:pPr>
       <w:r>
-        <w:t>To track the status of  driver location.</w:t>
+        <w:t xml:space="preserve">To track the status </w:t>
+      </w:r>
+      <w:proofErr w:type="gramStart"/>
+      <w:r>
+        <w:t>of  driver</w:t>
+      </w:r>
+      <w:proofErr w:type="gramEnd"/>
+      <w:r>
+        <w:t xml:space="preserve"> location.</w:t>
       </w:r>
     </w:p>
     <w:p>
@@ -2426,9 +2519,19 @@
           <w:sz w:val="28"/>
           <w:szCs w:val="28"/>
         </w:rPr>
-        <w:t>Major user views for the DreamHome</w:t>
+        <w:t xml:space="preserve">Major user views for the </w:t>
+      </w:r>
+      <w:proofErr w:type="spellStart"/>
+      <w:r>
+        <w:rPr>
+          <w:rFonts w:asciiTheme="minorHAnsi" w:hAnsiTheme="minorHAnsi" w:cstheme="minorHAnsi"/>
+          <w:sz w:val="28"/>
+          <w:szCs w:val="28"/>
+        </w:rPr>
+        <w:t>DreamHome</w:t>
       </w:r>
       <w:bookmarkEnd w:id="8"/>
+      <w:proofErr w:type="spellEnd"/>
     </w:p>
     <w:p/>
     <w:p>
@@ -2441,7 +2544,6 @@
       <w:r>
         <w:rPr>
           <w:noProof/>
-          <w:lang w:val="en-GB" w:eastAsia="en-GB"/>
         </w:rPr>
         <w:lastRenderedPageBreak/>
         <w:drawing>
@@ -2548,9 +2650,19 @@
           <w:sz w:val="32"/>
           <w:szCs w:val="32"/>
         </w:rPr>
-        <w:t>tems boundary for the DreamHome</w:t>
+        <w:t xml:space="preserve">tems boundary for the </w:t>
+      </w:r>
+      <w:proofErr w:type="spellStart"/>
+      <w:r>
+        <w:rPr>
+          <w:rFonts w:asciiTheme="minorHAnsi" w:hAnsiTheme="minorHAnsi" w:cstheme="minorHAnsi"/>
+          <w:sz w:val="32"/>
+          <w:szCs w:val="32"/>
+        </w:rPr>
+        <w:t>DreamHome</w:t>
       </w:r>
       <w:bookmarkEnd w:id="9"/>
+      <w:proofErr w:type="spellEnd"/>
     </w:p>
     <w:p>
       <w:pPr>
@@ -2565,7 +2677,6 @@
       <w:r>
         <w:rPr>
           <w:noProof/>
-          <w:lang w:val="en-GB" w:eastAsia="en-GB"/>
         </w:rPr>
         <w:drawing>
           <wp:inline distT="0" distB="0" distL="0" distR="0" wp14:anchorId="5B4E69CB" wp14:editId="6A3D6F27">
@@ -2606,7 +2717,15 @@
     </w:p>
     <w:p>
       <w:r>
-        <w:t>As per above diagram DreamHome will have four major modules:</w:t>
+        <w:t xml:space="preserve">As per above diagram </w:t>
+      </w:r>
+      <w:proofErr w:type="spellStart"/>
+      <w:r>
+        <w:t>DreamHome</w:t>
+      </w:r>
+      <w:proofErr w:type="spellEnd"/>
+      <w:r>
+        <w:t xml:space="preserve"> will have four major modules:</w:t>
       </w:r>
     </w:p>
     <w:p>
@@ -2770,12 +2889,21 @@
           <w:szCs w:val="28"/>
         </w:rPr>
       </w:pPr>
+      <w:proofErr w:type="spellStart"/>
       <w:r>
         <w:rPr>
           <w:sz w:val="28"/>
           <w:szCs w:val="28"/>
         </w:rPr>
-        <w:t>Zeeshan Ahmad FA20-BSE-016- Customer</w:t>
+        <w:t>Zeeshan</w:t>
+      </w:r>
+      <w:proofErr w:type="spellEnd"/>
+      <w:r>
+        <w:rPr>
+          <w:sz w:val="28"/>
+          <w:szCs w:val="28"/>
+        </w:rPr>
+        <w:t xml:space="preserve"> Ahmad FA20-BSE-016- Customer</w:t>
       </w:r>
     </w:p>
     <w:p/>
@@ -2788,7 +2916,6 @@
       <w:r>
         <w:rPr>
           <w:noProof/>
-          <w:lang w:val="en-GB" w:eastAsia="en-GB"/>
         </w:rPr>
         <w:drawing>
           <wp:inline distT="0" distB="0" distL="0" distR="0" wp14:anchorId="1BF7EE2A" wp14:editId="4B02F861">
@@ -2850,7 +2977,6 @@
       <w:r>
         <w:rPr>
           <w:noProof/>
-          <w:lang w:val="en-GB" w:eastAsia="en-GB"/>
         </w:rPr>
         <w:drawing>
           <wp:inline distT="0" distB="0" distL="0" distR="0" wp14:anchorId="0F769CE7" wp14:editId="546DFEAB">
@@ -2915,14 +3041,33 @@
           <w:szCs w:val="28"/>
         </w:rPr>
         <w:lastRenderedPageBreak/>
-        <w:t>Sadat Mumtaz khan FA20-BSE-011- Driver</w:t>
+        <w:t xml:space="preserve">Sadat </w:t>
+      </w:r>
+      <w:proofErr w:type="spellStart"/>
+      <w:r>
+        <w:rPr>
+          <w:b/>
+          <w:bCs/>
+          <w:sz w:val="28"/>
+          <w:szCs w:val="28"/>
+        </w:rPr>
+        <w:t>Mumtaz</w:t>
+      </w:r>
+      <w:proofErr w:type="spellEnd"/>
+      <w:r>
+        <w:rPr>
+          <w:b/>
+          <w:bCs/>
+          <w:sz w:val="28"/>
+          <w:szCs w:val="28"/>
+        </w:rPr>
+        <w:t xml:space="preserve"> khan FA20-BSE-011- Driver</w:t>
       </w:r>
     </w:p>
     <w:p>
       <w:r>
         <w:rPr>
           <w:noProof/>
-          <w:lang w:val="en-GB" w:eastAsia="en-GB"/>
         </w:rPr>
         <w:drawing>
           <wp:inline distT="0" distB="0" distL="0" distR="0" wp14:anchorId="238ABD9D" wp14:editId="5D8410B9">
@@ -3028,6 +3173,9 @@
     <w:p/>
     <w:p>
       <w:r>
+        <w:rPr>
+          <w:noProof/>
+        </w:rPr>
         <w:drawing>
           <wp:inline distT="0" distB="0" distL="0" distR="0" wp14:anchorId="064D6ABE" wp14:editId="63049C5D">
             <wp:extent cx="4020111" cy="4563112"/>
@@ -3115,6 +3263,7 @@
       <w:r>
         <w:rPr>
           <w:rFonts w:asciiTheme="minorHAnsi" w:hAnsiTheme="minorHAnsi" w:cstheme="minorHAnsi"/>
+          <w:noProof/>
           <w:color w:val="666699"/>
           <w:sz w:val="32"/>
           <w:szCs w:val="32"/>
@@ -3541,6 +3690,7 @@
           <w:shd w:val="clear" w:color="auto" w:fill="E9F7F7"/>
         </w:rPr>
       </w:pPr>
+      <w:proofErr w:type="gramStart"/>
       <w:r>
         <w:rPr>
           <w:rFonts w:asciiTheme="minorHAnsi" w:hAnsiTheme="minorHAnsi" w:cstheme="minorHAnsi"/>
@@ -3549,7 +3699,18 @@
           <w:szCs w:val="32"/>
           <w:shd w:val="clear" w:color="auto" w:fill="E9F7F7"/>
         </w:rPr>
-        <w:t xml:space="preserve">semester project and comment on good and bad points in their interface designs. </w:t>
+        <w:t>semester</w:t>
+      </w:r>
+      <w:proofErr w:type="gramEnd"/>
+      <w:r>
+        <w:rPr>
+          <w:rFonts w:asciiTheme="minorHAnsi" w:hAnsiTheme="minorHAnsi" w:cstheme="minorHAnsi"/>
+          <w:color w:val="666699"/>
+          <w:sz w:val="32"/>
+          <w:szCs w:val="32"/>
+          <w:shd w:val="clear" w:color="auto" w:fill="E9F7F7"/>
+        </w:rPr>
+        <w:t xml:space="preserve"> project and comment on good and bad points in their interface designs. </w:t>
       </w:r>
     </w:p>
     <w:p>
@@ -4124,7 +4285,21 @@
         <w:rPr>
           <w:rFonts w:ascii="Verdana" w:hAnsi="Verdana"/>
         </w:rPr>
-        <w:t>Provide a link to your cloud storage .sql script file here, which should do the following:</w:t>
+        <w:t>Provide a link to your cloud storage .</w:t>
+      </w:r>
+      <w:proofErr w:type="spellStart"/>
+      <w:r>
+        <w:rPr>
+          <w:rFonts w:ascii="Verdana" w:hAnsi="Verdana"/>
+        </w:rPr>
+        <w:t>sql</w:t>
+      </w:r>
+      <w:proofErr w:type="spellEnd"/>
+      <w:r>
+        <w:rPr>
+          <w:rFonts w:ascii="Verdana" w:hAnsi="Verdana"/>
+        </w:rPr>
+        <w:t xml:space="preserve"> script file here, which should do the following:</w:t>
       </w:r>
     </w:p>
     <w:p>
@@ -4414,8 +4589,8 @@
 </file>
 
 <file path=word/numbering.xml><?xml version="1.0" encoding="utf-8"?>
-<w:numbering xmlns:wpc="http://schemas.microsoft.com/office/word/2010/wordprocessingCanvas" xmlns:cx="http://schemas.microsoft.com/office/drawing/2014/chartex" xmlns:cx1="http://schemas.microsoft.com/office/drawing/2015/9/8/chartex" xmlns:mc="http://schemas.openxmlformats.org/markup-compatibility/2006" xmlns:o="urn:schemas-microsoft-com:office:office" xmlns:r="http://schemas.openxmlformats.org/officeDocument/2006/relationships" xmlns:m="http://schemas.openxmlformats.org/officeDocument/2006/math" xmlns:v="urn:schemas-microsoft-com:vml" xmlns:wp14="http://schemas.microsoft.com/office/word/2010/wordprocessingDrawing" xmlns:wp="http://schemas.openxmlformats.org/drawingml/2006/wordprocessingDrawing" xmlns:w10="urn:schemas-microsoft-com:office:word" xmlns:w="http://schemas.openxmlformats.org/wordprocessingml/2006/main" xmlns:w14="http://schemas.microsoft.com/office/word/2010/wordml" xmlns:w15="http://schemas.microsoft.com/office/word/2012/wordml" xmlns:w16se="http://schemas.microsoft.com/office/word/2015/wordml/symex" xmlns:wpg="http://schemas.microsoft.com/office/word/2010/wordprocessingGroup" xmlns:wpi="http://schemas.microsoft.com/office/word/2010/wordprocessingInk" xmlns:wne="http://schemas.microsoft.com/office/word/2006/wordml" xmlns:wps="http://schemas.microsoft.com/office/word/2010/wordprocessingShape" mc:Ignorable="w14 w15 w16se wp14">
-  <w:abstractNum w:abstractNumId="0" w15:restartNumberingAfterBreak="0">
+<w:numbering xmlns:wpc="http://schemas.microsoft.com/office/word/2010/wordprocessingCanvas" xmlns:mc="http://schemas.openxmlformats.org/markup-compatibility/2006" xmlns:o="urn:schemas-microsoft-com:office:office" xmlns:r="http://schemas.openxmlformats.org/officeDocument/2006/relationships" xmlns:m="http://schemas.openxmlformats.org/officeDocument/2006/math" xmlns:v="urn:schemas-microsoft-com:vml" xmlns:wp14="http://schemas.microsoft.com/office/word/2010/wordprocessingDrawing" xmlns:wp="http://schemas.openxmlformats.org/drawingml/2006/wordprocessingDrawing" xmlns:w10="urn:schemas-microsoft-com:office:word" xmlns:w="http://schemas.openxmlformats.org/wordprocessingml/2006/main" xmlns:w14="http://schemas.microsoft.com/office/word/2010/wordml" xmlns:w15="http://schemas.microsoft.com/office/word/2012/wordml" xmlns:wpg="http://schemas.microsoft.com/office/word/2010/wordprocessingGroup" xmlns:wpi="http://schemas.microsoft.com/office/word/2010/wordprocessingInk" xmlns:wne="http://schemas.microsoft.com/office/word/2006/wordml" xmlns:wps="http://schemas.microsoft.com/office/word/2010/wordprocessingShape" mc:Ignorable="w14 w15 wp14">
+  <w:abstractNum w:abstractNumId="0">
     <w:nsid w:val="06CC7FAE"/>
     <w:multiLevelType w:val="hybridMultilevel"/>
     <w:tmpl w:val="A0381592"/>
@@ -4528,7 +4703,7 @@
       </w:pPr>
     </w:lvl>
   </w:abstractNum>
-  <w:abstractNum w:abstractNumId="1" w15:restartNumberingAfterBreak="0">
+  <w:abstractNum w:abstractNumId="1">
     <w:nsid w:val="3B94521C"/>
     <w:multiLevelType w:val="hybridMultilevel"/>
     <w:tmpl w:val="8A428F88"/>
@@ -4641,7 +4816,7 @@
       </w:rPr>
     </w:lvl>
   </w:abstractNum>
-  <w:abstractNum w:abstractNumId="2" w15:restartNumberingAfterBreak="0">
+  <w:abstractNum w:abstractNumId="2">
     <w:nsid w:val="40BA537D"/>
     <w:multiLevelType w:val="hybridMultilevel"/>
     <w:tmpl w:val="3028EFBC"/>
@@ -4754,7 +4929,7 @@
       </w:rPr>
     </w:lvl>
   </w:abstractNum>
-  <w:abstractNum w:abstractNumId="3" w15:restartNumberingAfterBreak="0">
+  <w:abstractNum w:abstractNumId="3">
     <w:nsid w:val="41E94B22"/>
     <w:multiLevelType w:val="hybridMultilevel"/>
     <w:tmpl w:val="1598E258"/>
@@ -4840,7 +5015,7 @@
       </w:pPr>
     </w:lvl>
   </w:abstractNum>
-  <w:abstractNum w:abstractNumId="4" w15:restartNumberingAfterBreak="0">
+  <w:abstractNum w:abstractNumId="4">
     <w:nsid w:val="423E7DA5"/>
     <w:multiLevelType w:val="hybridMultilevel"/>
     <w:tmpl w:val="DFBCB490"/>
@@ -4926,7 +5101,7 @@
       </w:pPr>
     </w:lvl>
   </w:abstractNum>
-  <w:abstractNum w:abstractNumId="5" w15:restartNumberingAfterBreak="0">
+  <w:abstractNum w:abstractNumId="5">
     <w:nsid w:val="43763909"/>
     <w:multiLevelType w:val="hybridMultilevel"/>
     <w:tmpl w:val="7D8C0B50"/>
@@ -5039,7 +5214,7 @@
       </w:rPr>
     </w:lvl>
   </w:abstractNum>
-  <w:abstractNum w:abstractNumId="6" w15:restartNumberingAfterBreak="0">
+  <w:abstractNum w:abstractNumId="6">
     <w:nsid w:val="6431090E"/>
     <w:multiLevelType w:val="hybridMultilevel"/>
     <w:tmpl w:val="39585256"/>
@@ -5152,7 +5327,7 @@
       </w:rPr>
     </w:lvl>
   </w:abstractNum>
-  <w:abstractNum w:abstractNumId="7" w15:restartNumberingAfterBreak="0">
+  <w:abstractNum w:abstractNumId="7">
     <w:nsid w:val="6EE51983"/>
     <w:multiLevelType w:val="hybridMultilevel"/>
     <w:tmpl w:val="F5009A3E"/>
@@ -5299,7 +5474,7 @@
 </file>
 
 <file path=word/styles.xml><?xml version="1.0" encoding="utf-8"?>
-<w:styles xmlns:mc="http://schemas.openxmlformats.org/markup-compatibility/2006" xmlns:r="http://schemas.openxmlformats.org/officeDocument/2006/relationships" xmlns:w="http://schemas.openxmlformats.org/wordprocessingml/2006/main" xmlns:w14="http://schemas.microsoft.com/office/word/2010/wordml" xmlns:w15="http://schemas.microsoft.com/office/word/2012/wordml" xmlns:w16se="http://schemas.microsoft.com/office/word/2015/wordml/symex" mc:Ignorable="w14 w15 w16se">
+<w:styles xmlns:mc="http://schemas.openxmlformats.org/markup-compatibility/2006" xmlns:r="http://schemas.openxmlformats.org/officeDocument/2006/relationships" xmlns:w="http://schemas.openxmlformats.org/wordprocessingml/2006/main" xmlns:w14="http://schemas.microsoft.com/office/word/2010/wordml" xmlns:w15="http://schemas.microsoft.com/office/word/2012/wordml" mc:Ignorable="w14 w15">
   <w:docDefaults>
     <w:rPrDefault>
       <w:rPr>
@@ -6277,7 +6452,7 @@
 </file>
 
 <file path=customXml/itemProps1.xml><?xml version="1.0" encoding="utf-8"?>
-<ds:datastoreItem xmlns:ds="http://schemas.openxmlformats.org/officeDocument/2006/customXml" ds:itemID="{293AD494-1637-462F-B5C9-CB545E9B0E7C}">
+<ds:datastoreItem xmlns:ds="http://schemas.openxmlformats.org/officeDocument/2006/customXml" ds:itemID="{56309C0A-2592-4CD3-86A2-B781F8EDC1FB}">
   <ds:schemaRefs>
     <ds:schemaRef ds:uri="http://schemas.openxmlformats.org/officeDocument/2006/bibliography"/>
   </ds:schemaRefs>

</xml_diff>